<commit_message>
Adding seven dell laptops products in products.json
</commit_message>
<xml_diff>
--- a/images/electronics/laptops/DELL/all dell.docx
+++ b/images/electronics/laptops/DELL/all dell.docx
@@ -72,7 +72,15 @@
                 <w:sz w:val="26"/>
                 <w:szCs w:val="26"/>
               </w:rPr>
-              <w:t xml:space="preserve">Dell Inspiron 3511 Laptop, 15.6" Full HD Touchscreen, Intel Core i5-1135G7 (Beats Intel i7-1065G7), 32GB DDR4 RAM, 1TB </w:t>
+              <w:t>Dell Inspiron 3511 Laptop, 15.6’</w:t>
+            </w:r>
+            <w:r>
+              <w:rPr>
+                <w:rFonts w:ascii="Leelawadee" w:hAnsi="Leelawadee" w:cs="Leelawadee"/>
+                <w:sz w:val="26"/>
+                <w:szCs w:val="26"/>
+              </w:rPr>
+              <w:t xml:space="preserve"> Full HD Touchscreen, Intel Core i5-1135G7 (Beats Intel i7-1065G7), 32GB DDR4 RAM, 1TB </w:t>
             </w:r>
             <w:proofErr w:type="spellStart"/>
             <w:r>
@@ -2335,6 +2343,8 @@
               </w:rPr>
               <w:t>Model Name: Inspiron</w:t>
             </w:r>
+            <w:bookmarkStart w:id="0" w:name="_GoBack"/>
+            <w:bookmarkEnd w:id="0"/>
           </w:p>
           <w:p>
             <w:pPr>
@@ -4979,15 +4989,7 @@
                 <w:sz w:val="26"/>
                 <w:szCs w:val="26"/>
               </w:rPr>
-              <w:t xml:space="preserve"> Windows 11 Home - Beautiful, more consistent new design, Great window layout options, Better multi-monitor functionality, Improved performance features, New videogame selection and capabilities, Compatible with Android Apps</w:t>
-            </w:r>
-            <w:r>
-              <w:rPr>
-                <w:rFonts w:ascii="Leelawadee" w:hAnsi="Leelawadee" w:cs="Leelawadee"/>
-                <w:sz w:val="26"/>
-                <w:szCs w:val="26"/>
-              </w:rPr>
-              <w:t>.</w:t>
+              <w:t xml:space="preserve"> Windows 11 Home - Beautiful, more consistent new design, Great window layout options, Better multi-monitor functionality, Improved performance features, New videogame selection and capabilities, Compatible with Android Apps.</w:t>
             </w:r>
           </w:p>
         </w:tc>
@@ -5520,15 +5522,7 @@
                 <w:sz w:val="26"/>
                 <w:szCs w:val="26"/>
               </w:rPr>
-              <w:t>Model year</w:t>
-            </w:r>
-            <w:r>
-              <w:rPr>
-                <w:rFonts w:ascii="Leelawadee" w:hAnsi="Leelawadee" w:cs="Leelawadee"/>
-                <w:sz w:val="26"/>
-                <w:szCs w:val="26"/>
-              </w:rPr>
-              <w:t>: 2023</w:t>
+              <w:t>Model year: 2023</w:t>
             </w:r>
           </w:p>
           <w:p>
@@ -6186,15 +6180,7 @@
                 <w:sz w:val="26"/>
                 <w:szCs w:val="26"/>
               </w:rPr>
-              <w:t xml:space="preserve"> Windows 11 Pro pre-installed, together create a best-in-class experience. Dell XPS laptop comes with 1 Year Warranty</w:t>
-            </w:r>
-            <w:r>
-              <w:rPr>
-                <w:rFonts w:ascii="Leelawadee" w:hAnsi="Leelawadee" w:cs="Leelawadee"/>
-                <w:sz w:val="26"/>
-                <w:szCs w:val="26"/>
-              </w:rPr>
-              <w:t>.</w:t>
+              <w:t xml:space="preserve"> Windows 11 Pro pre-installed, together create a best-in-class experience. Dell XPS laptop comes with 1 Year Warranty.</w:t>
             </w:r>
           </w:p>
         </w:tc>
@@ -7448,8 +7434,6 @@
               </w:rPr>
               <w:t>Ram Memory Installed Size: 16GB</w:t>
             </w:r>
-            <w:bookmarkStart w:id="0" w:name="_GoBack"/>
-            <w:bookmarkEnd w:id="0"/>
           </w:p>
           <w:p>
             <w:pPr>
@@ -8650,7 +8634,7 @@
 </file>
 
 <file path=customXml/itemProps1.xml><?xml version="1.0" encoding="utf-8"?>
-<ds:datastoreItem xmlns:ds="http://schemas.openxmlformats.org/officeDocument/2006/customXml" ds:itemID="{8D1A3BE6-6167-4B2F-B284-ED5E9317179E}">
+<ds:datastoreItem xmlns:ds="http://schemas.openxmlformats.org/officeDocument/2006/customXml" ds:itemID="{0777E47F-62B7-40BE-B5AC-E9E5E728F562}">
   <ds:schemaRefs>
     <ds:schemaRef ds:uri="http://schemas.openxmlformats.org/officeDocument/2006/bibliography"/>
   </ds:schemaRefs>

</xml_diff>

<commit_message>
adding laptops hp data in one file docx
</commit_message>
<xml_diff>
--- a/images/electronics/laptops/DELL/all dell.docx
+++ b/images/electronics/laptops/DELL/all dell.docx
@@ -2343,8 +2343,6 @@
               </w:rPr>
               <w:t>Model Name: Inspiron</w:t>
             </w:r>
-            <w:bookmarkStart w:id="0" w:name="_GoBack"/>
-            <w:bookmarkEnd w:id="0"/>
           </w:p>
           <w:p>
             <w:pPr>
@@ -2835,7 +2833,23 @@
                 <w:sz w:val="26"/>
                 <w:szCs w:val="26"/>
               </w:rPr>
-              <w:t>Dell 2023 Newest Inspiron Laptop, 15.6" FHD IPS Touchscreen, Intel Core i5-1155G7(Beats i7-1065G7) Processor (Quad-core), 16GB RAM, 512GB SSD, Wi-Fi, Bluetooth, Windows 11 Home, Carbon Black</w:t>
+              <w:t>Dell 2023 Newest Inspiron Laptop,</w:t>
+            </w:r>
+            <w:r>
+              <w:rPr>
+                <w:rFonts w:ascii="Leelawadee" w:hAnsi="Leelawadee" w:cs="Leelawadee"/>
+                <w:sz w:val="26"/>
+                <w:szCs w:val="26"/>
+              </w:rPr>
+              <w:t xml:space="preserve"> 15.6’</w:t>
+            </w:r>
+            <w:r>
+              <w:rPr>
+                <w:rFonts w:ascii="Leelawadee" w:hAnsi="Leelawadee" w:cs="Leelawadee"/>
+                <w:sz w:val="26"/>
+                <w:szCs w:val="26"/>
+              </w:rPr>
+              <w:t xml:space="preserve"> FHD IPS Touchscreen, Intel Core i5-1155G7(Beats i7-1065G7) Processor (Quad-core), 16GB RAM, 512GB SSD, Wi-Fi, Bluetooth, Windows 11 Home, Carbon Black</w:t>
             </w:r>
           </w:p>
         </w:tc>
@@ -5700,33 +5714,6 @@
                 <w:sz w:val="26"/>
                 <w:szCs w:val="26"/>
               </w:rPr>
-              <w:t>Color</w:t>
-            </w:r>
-            <w:r>
-              <w:rPr>
-                <w:rFonts w:ascii="Leelawadee" w:hAnsi="Leelawadee" w:cs="Leelawadee"/>
-                <w:sz w:val="26"/>
-                <w:szCs w:val="26"/>
-              </w:rPr>
-              <w:tab/>
-              <w:t>16GB DDR5 RAM | 1TB</w:t>
-            </w:r>
-          </w:p>
-          <w:p>
-            <w:pPr>
-              <w:spacing w:line="276" w:lineRule="auto"/>
-              <w:rPr>
-                <w:rFonts w:ascii="Leelawadee" w:hAnsi="Leelawadee" w:cs="Leelawadee"/>
-                <w:sz w:val="26"/>
-                <w:szCs w:val="26"/>
-              </w:rPr>
-            </w:pPr>
-            <w:r>
-              <w:rPr>
-                <w:rFonts w:ascii="Leelawadee" w:hAnsi="Leelawadee" w:cs="Leelawadee"/>
-                <w:sz w:val="26"/>
-                <w:szCs w:val="26"/>
-              </w:rPr>
               <w:t>Hard Disk Size: 1TB SSD</w:t>
             </w:r>
           </w:p>
@@ -5949,7 +5936,7 @@
                 <w:sz w:val="26"/>
                 <w:szCs w:val="26"/>
               </w:rPr>
-              <w:t xml:space="preserve"> to 13 hours of battery life with an FHD+ display, up to 7 hours with an OLED or 4K+ display), providing long battery life in a lightweight design—all </w:t>
+              <w:t xml:space="preserve"> to 13 hours of battery life with an FHD+ display, up to 7 hours with an OLED or 4K+ display), providing long battery life in a lightweight design—all for a stunning combination of speed, performance and premium </w:t>
             </w:r>
             <w:r>
               <w:rPr>
@@ -5958,7 +5945,7 @@
                 <w:szCs w:val="26"/>
               </w:rPr>
               <w:lastRenderedPageBreak/>
-              <w:t>for a stunning combination of speed, performance and premium mobility.</w:t>
+              <w:t>mobility.</w:t>
             </w:r>
           </w:p>
           <w:p>
@@ -6332,26 +6319,26 @@
                 <w:sz w:val="26"/>
                 <w:szCs w:val="26"/>
               </w:rPr>
+              <w:t>CPU Model: Core i7-12700H</w:t>
+            </w:r>
+          </w:p>
+          <w:p>
+            <w:pPr>
+              <w:spacing w:line="276" w:lineRule="auto"/>
+              <w:jc w:val="both"/>
+              <w:rPr>
+                <w:rFonts w:ascii="Leelawadee" w:hAnsi="Leelawadee" w:cs="Leelawadee"/>
+                <w:sz w:val="26"/>
+                <w:szCs w:val="26"/>
+              </w:rPr>
+            </w:pPr>
+            <w:r>
+              <w:rPr>
+                <w:rFonts w:ascii="Leelawadee" w:hAnsi="Leelawadee" w:cs="Leelawadee"/>
+                <w:sz w:val="26"/>
+                <w:szCs w:val="26"/>
+              </w:rPr>
               <w:lastRenderedPageBreak/>
-              <w:t>CPU Model: Core i7-12700H</w:t>
-            </w:r>
-          </w:p>
-          <w:p>
-            <w:pPr>
-              <w:spacing w:line="276" w:lineRule="auto"/>
-              <w:jc w:val="both"/>
-              <w:rPr>
-                <w:rFonts w:ascii="Leelawadee" w:hAnsi="Leelawadee" w:cs="Leelawadee"/>
-                <w:sz w:val="26"/>
-                <w:szCs w:val="26"/>
-              </w:rPr>
-            </w:pPr>
-            <w:r>
-              <w:rPr>
-                <w:rFonts w:ascii="Leelawadee" w:hAnsi="Leelawadee" w:cs="Leelawadee"/>
-                <w:sz w:val="26"/>
-                <w:szCs w:val="26"/>
-              </w:rPr>
               <w:t>Ram Memory Installed Size: 16 GB</w:t>
             </w:r>
           </w:p>
@@ -7053,8 +7040,16 @@
                 <w:sz w:val="26"/>
                 <w:szCs w:val="26"/>
               </w:rPr>
+              <w:t xml:space="preserve">[Impressive Processing] Equipped with a 12th Gen Intel Core i7-1255U </w:t>
+            </w:r>
+            <w:r>
+              <w:rPr>
+                <w:rFonts w:ascii="Leelawadee" w:hAnsi="Leelawadee" w:cs="Leelawadee"/>
+                <w:sz w:val="26"/>
+                <w:szCs w:val="26"/>
+              </w:rPr>
               <w:lastRenderedPageBreak/>
-              <w:t>[Impressive Processing] Equipped with a 12th Gen Intel Core i7-1255U processor featuring 10 cores and turbo speeds up to 4.70 GHz.</w:t>
+              <w:t>processor featuring 10 cores and turbo speeds up to 4.70 GHz.</w:t>
             </w:r>
           </w:p>
           <w:p>
@@ -7571,6 +7566,7 @@
                 <w:szCs w:val="26"/>
               </w:rPr>
             </w:pPr>
+            <w:bookmarkStart w:id="0" w:name="_GoBack"/>
             <w:r>
               <w:rPr>
                 <w:rFonts w:ascii="MS Gothic" w:eastAsia="MS Gothic" w:hAnsi="MS Gothic" w:cs="MS Gothic" w:hint="eastAsia"/>
@@ -7645,33 +7641,26 @@
                 <w:sz w:val="26"/>
                 <w:szCs w:val="26"/>
               </w:rPr>
-              <w:t xml:space="preserve"> graphics. Impressive performance for creating, gaming, and </w:t>
-            </w:r>
-            <w:r>
-              <w:rPr>
-                <w:rFonts w:ascii="Leelawadee" w:hAnsi="Leelawadee" w:cs="Leelawadee"/>
+              <w:t xml:space="preserve"> graphics. Impressive performance for creating, gaming, and entertainment.</w:t>
+            </w:r>
+          </w:p>
+          <w:bookmarkEnd w:id="0"/>
+          <w:p>
+            <w:pPr>
+              <w:spacing w:line="276" w:lineRule="auto"/>
+              <w:rPr>
+                <w:rFonts w:ascii="Leelawadee" w:hAnsi="Leelawadee" w:cs="Leelawadee"/>
+                <w:sz w:val="26"/>
+                <w:szCs w:val="26"/>
+              </w:rPr>
+            </w:pPr>
+            <w:r>
+              <w:rPr>
+                <w:rFonts w:ascii="MS Gothic" w:eastAsia="MS Gothic" w:hAnsi="MS Gothic" w:cs="MS Gothic" w:hint="eastAsia"/>
                 <w:sz w:val="26"/>
                 <w:szCs w:val="26"/>
               </w:rPr>
               <w:lastRenderedPageBreak/>
-              <w:t>entertainment.</w:t>
-            </w:r>
-          </w:p>
-          <w:p>
-            <w:pPr>
-              <w:spacing w:line="276" w:lineRule="auto"/>
-              <w:rPr>
-                <w:rFonts w:ascii="Leelawadee" w:hAnsi="Leelawadee" w:cs="Leelawadee"/>
-                <w:sz w:val="26"/>
-                <w:szCs w:val="26"/>
-              </w:rPr>
-            </w:pPr>
-            <w:r>
-              <w:rPr>
-                <w:rFonts w:ascii="MS Gothic" w:eastAsia="MS Gothic" w:hAnsi="MS Gothic" w:cs="MS Gothic" w:hint="eastAsia"/>
-                <w:sz w:val="26"/>
-                <w:szCs w:val="26"/>
-              </w:rPr>
               <w:t>【</w:t>
             </w:r>
             <w:r>
@@ -8634,7 +8623,7 @@
 </file>
 
 <file path=customXml/itemProps1.xml><?xml version="1.0" encoding="utf-8"?>
-<ds:datastoreItem xmlns:ds="http://schemas.openxmlformats.org/officeDocument/2006/customXml" ds:itemID="{0777E47F-62B7-40BE-B5AC-E9E5E728F562}">
+<ds:datastoreItem xmlns:ds="http://schemas.openxmlformats.org/officeDocument/2006/customXml" ds:itemID="{7CFDACD1-A77F-4106-8EAC-71A4FD04B309}">
   <ds:schemaRefs>
     <ds:schemaRef ds:uri="http://schemas.openxmlformats.org/officeDocument/2006/bibliography"/>
   </ds:schemaRefs>

</xml_diff>